<commit_message>
Version v1.1.0.0. 	- Añadida clase 'ProcesarWord' que utiliza la libreria propia de Office para tratar la plantilal de forma mas sencilla 	- Pendiente de revisar el metodo 'ProcesarMarcadoresTexto()' para hacer los reemplazos tambien en el encabezado y pie del documento.
</commit_message>
<xml_diff>
--- a/pruebas/mem2024p.docx
+++ b/pruebas/mem2024p.docx
@@ -28,7 +28,7 @@
       <w:tr>
         <w:tc>
           <w:tcPr>
-            <w:tcW w:w="2520" w:type="dxa"/>
+            <w:tcW w:w="2498" w:type="dxa"/>
           </w:tcPr>
           <w:p>
             <w:pPr>
@@ -43,7 +43,7 @@
         </w:tc>
         <w:tc>
           <w:tcPr>
-            <w:tcW w:w="6299" w:type="dxa"/>
+            <w:tcW w:w="6183" w:type="dxa"/>
           </w:tcPr>
           <w:p>
             <w:pPr>
@@ -60,7 +60,7 @@
       <w:tr>
         <w:tc>
           <w:tcPr>
-            <w:tcW w:w="2520" w:type="dxa"/>
+            <w:tcW w:w="2498" w:type="dxa"/>
           </w:tcPr>
           <w:p>
             <w:pPr>
@@ -78,7 +78,7 @@
         </w:tc>
         <w:tc>
           <w:tcPr>
-            <w:tcW w:w="6299" w:type="dxa"/>
+            <w:tcW w:w="6183" w:type="dxa"/>
           </w:tcPr>
           <w:p>
             <w:pPr>
@@ -95,7 +95,7 @@
       <w:tr>
         <w:tc>
           <w:tcPr>
-            <w:tcW w:w="2520" w:type="dxa"/>
+            <w:tcW w:w="2498" w:type="dxa"/>
           </w:tcPr>
           <w:p>
             <w:pPr>
@@ -110,7 +110,7 @@
         </w:tc>
         <w:tc>
           <w:tcPr>
-            <w:tcW w:w="6299" w:type="dxa"/>
+            <w:tcW w:w="6183" w:type="dxa"/>
           </w:tcPr>
           <w:p>
             <w:pPr>
@@ -127,7 +127,7 @@
       <w:tr>
         <w:tc>
           <w:tcPr>
-            <w:tcW w:w="2520" w:type="dxa"/>
+            <w:tcW w:w="2498" w:type="dxa"/>
           </w:tcPr>
           <w:p>
             <w:pPr>
@@ -135,14 +135,19 @@
               <w:spacing w:before="0"/>
               <w:ind w:firstLine="0"/>
             </w:pPr>
-            <w:r>
-              <w:t>Población:</w:t>
-            </w:r>
-          </w:p>
-        </w:tc>
-        <w:tc>
-          <w:tcPr>
-            <w:tcW w:w="6299" w:type="dxa"/>
+            <w:proofErr w:type="spellStart"/>
+            <w:r>
+              <w:t>Poblacion</w:t>
+            </w:r>
+            <w:proofErr w:type="spellEnd"/>
+            <w:r>
+              <w:t>:</w:t>
+            </w:r>
+          </w:p>
+        </w:tc>
+        <w:tc>
+          <w:tcPr>
+            <w:tcW w:w="6183" w:type="dxa"/>
           </w:tcPr>
           <w:p>
             <w:pPr>
@@ -151,15 +156,7 @@
               <w:ind w:firstLine="0"/>
             </w:pPr>
             <w:r>
-              <w:t>#</w:t>
-            </w:r>
-            <w:proofErr w:type="spellStart"/>
-            <w:r>
-              <w:t>poblacion</w:t>
-            </w:r>
-            <w:proofErr w:type="spellEnd"/>
-            <w:r>
-              <w:t>#</w:t>
+              <w:t>#ciudad#</w:t>
             </w:r>
           </w:p>
         </w:tc>
@@ -167,7 +164,7 @@
       <w:tr>
         <w:tc>
           <w:tcPr>
-            <w:tcW w:w="2520" w:type="dxa"/>
+            <w:tcW w:w="2498" w:type="dxa"/>
           </w:tcPr>
           <w:p>
             <w:pPr>
@@ -182,7 +179,7 @@
         </w:tc>
         <w:tc>
           <w:tcPr>
-            <w:tcW w:w="6299" w:type="dxa"/>
+            <w:tcW w:w="6183" w:type="dxa"/>
           </w:tcPr>
           <w:p>
             <w:pPr>
@@ -199,7 +196,7 @@
       <w:tr>
         <w:tc>
           <w:tcPr>
-            <w:tcW w:w="2520" w:type="dxa"/>
+            <w:tcW w:w="2498" w:type="dxa"/>
           </w:tcPr>
           <w:p>
             <w:pPr>
@@ -214,7 +211,7 @@
         </w:tc>
         <w:tc>
           <w:tcPr>
-            <w:tcW w:w="6299" w:type="dxa"/>
+            <w:tcW w:w="6183" w:type="dxa"/>
           </w:tcPr>
           <w:p>
             <w:pPr>
@@ -231,7 +228,7 @@
       <w:tr>
         <w:tc>
           <w:tcPr>
-            <w:tcW w:w="2520" w:type="dxa"/>
+            <w:tcW w:w="2498" w:type="dxa"/>
           </w:tcPr>
           <w:p>
             <w:pPr>
@@ -244,7 +241,7 @@
         </w:tc>
         <w:tc>
           <w:tcPr>
-            <w:tcW w:w="6299" w:type="dxa"/>
+            <w:tcW w:w="6183" w:type="dxa"/>
           </w:tcPr>
           <w:p>
             <w:pPr>
@@ -259,7 +256,7 @@
       <w:tr>
         <w:tc>
           <w:tcPr>
-            <w:tcW w:w="2520" w:type="dxa"/>
+            <w:tcW w:w="2498" w:type="dxa"/>
           </w:tcPr>
           <w:p>
             <w:pPr>
@@ -274,7 +271,7 @@
         </w:tc>
         <w:tc>
           <w:tcPr>
-            <w:tcW w:w="6299" w:type="dxa"/>
+            <w:tcW w:w="6183" w:type="dxa"/>
           </w:tcPr>
           <w:p>
             <w:pPr>
@@ -291,7 +288,7 @@
       <w:tr>
         <w:tc>
           <w:tcPr>
-            <w:tcW w:w="2520" w:type="dxa"/>
+            <w:tcW w:w="2498" w:type="dxa"/>
           </w:tcPr>
           <w:p>
             <w:pPr>
@@ -306,7 +303,7 @@
         </w:tc>
         <w:tc>
           <w:tcPr>
-            <w:tcW w:w="6299" w:type="dxa"/>
+            <w:tcW w:w="6183" w:type="dxa"/>
           </w:tcPr>
           <w:p>
             <w:pPr>
@@ -330,37 +327,36 @@
     <w:p>
       <w:pPr>
         <w:pStyle w:val="Primeralinea"/>
-      </w:pPr>
-      <w:r>
-        <w:rPr>
-          <w:lang w:val="es-ES_tradnl"/>
-        </w:rPr>
-        <w:t xml:space="preserve">La empresa se encuentra inscrita en el registro mercantil de #registro# con fecha #fecha </w:t>
+        <w:spacing w:before="0"/>
+      </w:pPr>
+      <w:r>
+        <w:t xml:space="preserve">La empresa se encuentra inscrita en el registro mercantil de #registro# con fecha #fecha1# y con datos de inscripción </w:t>
+      </w:r>
+      <w:r>
+        <w:t>#</w:t>
       </w:r>
       <w:proofErr w:type="spellStart"/>
       <w:r>
-        <w:rPr>
-          <w:lang w:val="es-ES_tradnl"/>
-        </w:rPr>
-        <w:t>inscripcion</w:t>
+        <w:t>datosregistro</w:t>
       </w:r>
       <w:proofErr w:type="spellEnd"/>
       <w:r>
-        <w:rPr>
-          <w:lang w:val="es-ES_tradnl"/>
-        </w:rPr>
-        <w:t xml:space="preserve">#, con </w:t>
-      </w:r>
-      <w:r>
         <w:t>#</w:t>
       </w:r>
-      <w:proofErr w:type="spellStart"/>
-      <w:r>
-        <w:t>datosinscripcion</w:t>
-      </w:r>
-      <w:proofErr w:type="spellEnd"/>
-      <w:r>
-        <w:t>#.</w:t>
+      <w:r>
+        <w:t>.</w:t>
+      </w:r>
+      <w:r>
+        <w:t xml:space="preserve"> </w:t>
+      </w:r>
+      <w:r>
+        <w:fldChar w:fldCharType="begin"/>
+      </w:r>
+      <w:r>
+        <w:instrText xml:space="preserve"> datos_registro </w:instrText>
+      </w:r>
+      <w:r>
+        <w:fldChar w:fldCharType="end"/>
       </w:r>
     </w:p>
     <w:p>
@@ -369,6 +365,14 @@
       </w:pPr>
       <w:r>
         <w:t>Su objeto social es el que se indica a continuación:</w:t>
+      </w:r>
+    </w:p>
+    <w:p>
+      <w:pPr>
+        <w:pStyle w:val="Primeralinea"/>
+      </w:pPr>
+      <w:r>
+        <w:t>#objeto social#</w:t>
       </w:r>
     </w:p>
     <w:p>
@@ -409,17 +413,10 @@
     <w:p>
       <w:pPr>
         <w:pStyle w:val="Primeralinea"/>
-      </w:pPr>
-      <w:r>
-        <w:t>La empresa se ha acogido al #</w:t>
-      </w:r>
-      <w:proofErr w:type="spellStart"/>
-      <w:r>
-        <w:t>pgc</w:t>
-      </w:r>
-      <w:proofErr w:type="spellEnd"/>
-      <w:r>
-        <w:t>#</w:t>
+        <w:spacing w:before="0"/>
+      </w:pPr>
+      <w:r>
+        <w:t>La empresa se ha acogido al #contabilidad#.</w:t>
       </w:r>
     </w:p>
     <w:p>
@@ -4281,17 +4278,7 @@
                 <w:sz w:val="16"/>
                 <w:szCs w:val="16"/>
               </w:rPr>
-              <w:t>B) Saldo final bruto ejercicio #ejer0# …</w:t>
-            </w:r>
-            <w:bookmarkStart w:id="2" w:name="_GoBack"/>
-            <w:bookmarkEnd w:id="2"/>
-            <w:r>
-              <w:rPr>
-                <w:rFonts w:ascii="Calibri" w:hAnsi="Calibri" w:cs="Calibri"/>
-                <w:sz w:val="16"/>
-                <w:szCs w:val="16"/>
-              </w:rPr>
-              <w:t>………………………………</w:t>
+              <w:t>B) Saldo final bruto ejercicio #ejer0# …………………………………</w:t>
             </w:r>
             <w:r>
               <w:rPr>
@@ -4511,7 +4498,6 @@
               <w:t xml:space="preserve">C) </w:t>
             </w:r>
             <w:proofErr w:type="spellStart"/>
-            <w:proofErr w:type="gramStart"/>
             <w:r>
               <w:rPr>
                 <w:rFonts w:ascii="Calibri" w:hAnsi="Calibri" w:cs="Calibri"/>
@@ -4521,40 +4507,13 @@
               <w:t>Amort.Acum.Inicial</w:t>
             </w:r>
             <w:proofErr w:type="spellEnd"/>
-            <w:proofErr w:type="gramEnd"/>
-            <w:r>
-              <w:rPr>
-                <w:rFonts w:ascii="Calibri" w:hAnsi="Calibri" w:cs="Calibri"/>
-                <w:sz w:val="16"/>
-                <w:szCs w:val="16"/>
-              </w:rPr>
-              <w:t xml:space="preserve"> ejercicio </w:t>
-            </w:r>
-          </w:p>
-          <w:p>
-            <w:pPr>
-              <w:pStyle w:val="Estilo9ptPrimeralnea0cm1"/>
-              <w:rPr>
-                <w:rFonts w:ascii="Calibri" w:hAnsi="Calibri" w:cs="Calibri"/>
-                <w:sz w:val="16"/>
-                <w:szCs w:val="16"/>
-              </w:rPr>
-            </w:pPr>
-            <w:r>
-              <w:rPr>
-                <w:rFonts w:ascii="Calibri" w:hAnsi="Calibri" w:cs="Calibri"/>
-                <w:sz w:val="16"/>
-                <w:szCs w:val="16"/>
-              </w:rPr>
-              <w:t>#ejer0</w:t>
-            </w:r>
-            <w:r>
-              <w:rPr>
-                <w:rFonts w:ascii="Calibri" w:hAnsi="Calibri" w:cs="Calibri"/>
-                <w:sz w:val="16"/>
-                <w:szCs w:val="16"/>
-              </w:rPr>
-              <w:t># …………………………….</w:t>
+            <w:r>
+              <w:rPr>
+                <w:rFonts w:ascii="Calibri" w:hAnsi="Calibri" w:cs="Calibri"/>
+                <w:sz w:val="16"/>
+                <w:szCs w:val="16"/>
+              </w:rPr>
+              <w:t xml:space="preserve"> ejercicio #ejer0# ………………………………</w:t>
             </w:r>
             <w:r>
               <w:rPr>
@@ -5316,57 +5275,7 @@
                 <w:sz w:val="16"/>
                 <w:szCs w:val="16"/>
               </w:rPr>
-              <w:t xml:space="preserve"> final</w:t>
-            </w:r>
-            <w:r>
-              <w:rPr>
-                <w:rFonts w:ascii="Calibri" w:hAnsi="Calibri" w:cs="Calibri"/>
-                <w:sz w:val="16"/>
-                <w:szCs w:val="16"/>
-              </w:rPr>
-              <w:t xml:space="preserve"> </w:t>
-            </w:r>
-            <w:r>
-              <w:rPr>
-                <w:rFonts w:ascii="Calibri" w:hAnsi="Calibri" w:cs="Calibri"/>
-                <w:sz w:val="16"/>
-                <w:szCs w:val="16"/>
-              </w:rPr>
-              <w:t xml:space="preserve">ejercicio </w:t>
-            </w:r>
-          </w:p>
-          <w:p>
-            <w:pPr>
-              <w:pStyle w:val="Estilo9ptPrimeralnea0cm1"/>
-              <w:rPr>
-                <w:rFonts w:ascii="Calibri" w:hAnsi="Calibri" w:cs="Calibri"/>
-                <w:sz w:val="16"/>
-                <w:szCs w:val="16"/>
-              </w:rPr>
-            </w:pPr>
-            <w:r>
-              <w:rPr>
-                <w:rFonts w:ascii="Calibri" w:hAnsi="Calibri" w:cs="Calibri"/>
-                <w:sz w:val="16"/>
-                <w:szCs w:val="16"/>
-              </w:rPr>
-              <w:t>#</w:t>
-            </w:r>
-            <w:r>
-              <w:rPr>
-                <w:rFonts w:ascii="Calibri" w:hAnsi="Calibri" w:cs="Calibri"/>
-                <w:sz w:val="16"/>
-                <w:szCs w:val="16"/>
-              </w:rPr>
-              <w:t>ejer0</w:t>
-            </w:r>
-            <w:r>
-              <w:rPr>
-                <w:rFonts w:ascii="Calibri" w:hAnsi="Calibri" w:cs="Calibri"/>
-                <w:sz w:val="16"/>
-                <w:szCs w:val="16"/>
-              </w:rPr>
-              <w:t># ……………………….</w:t>
+              <w:t xml:space="preserve"> final ejercicio #ejer0# ……………………….</w:t>
             </w:r>
             <w:r>
               <w:rPr>
@@ -5592,15 +5501,7 @@
                 <w:sz w:val="16"/>
                 <w:szCs w:val="16"/>
               </w:rPr>
-              <w:t>Correc.</w:t>
-            </w:r>
-            <w:r>
-              <w:rPr>
-                <w:rFonts w:ascii="Calibri" w:hAnsi="Calibri" w:cs="Calibri"/>
-                <w:sz w:val="16"/>
-                <w:szCs w:val="16"/>
-              </w:rPr>
-              <w:t>valor</w:t>
+              <w:t>Correc.Valor</w:t>
             </w:r>
             <w:proofErr w:type="spellEnd"/>
             <w:r>
@@ -5609,83 +5510,7 @@
                 <w:sz w:val="16"/>
                 <w:szCs w:val="16"/>
               </w:rPr>
-              <w:t xml:space="preserve"> por deterioro saldo inicial </w:t>
-            </w:r>
-            <w:r>
-              <w:rPr>
-                <w:rFonts w:ascii="Calibri" w:hAnsi="Calibri" w:cs="Calibri"/>
-                <w:sz w:val="16"/>
-                <w:szCs w:val="16"/>
-              </w:rPr>
-              <w:t>eje.</w:t>
-            </w:r>
-            <w:r>
-              <w:rPr>
-                <w:rFonts w:ascii="Calibri" w:hAnsi="Calibri" w:cs="Calibri"/>
-                <w:sz w:val="16"/>
-                <w:szCs w:val="16"/>
-              </w:rPr>
-              <w:t xml:space="preserve"> </w:t>
-            </w:r>
-          </w:p>
-          <w:p>
-            <w:pPr>
-              <w:pStyle w:val="Estilo9ptPrimeralnea0cm1"/>
-              <w:rPr>
-                <w:rFonts w:ascii="Calibri" w:hAnsi="Calibri" w:cs="Calibri"/>
-                <w:sz w:val="16"/>
-                <w:szCs w:val="16"/>
-              </w:rPr>
-            </w:pPr>
-            <w:r>
-              <w:rPr>
-                <w:rFonts w:ascii="Calibri" w:hAnsi="Calibri" w:cs="Calibri"/>
-                <w:sz w:val="16"/>
-                <w:szCs w:val="16"/>
-              </w:rPr>
-              <w:t>#</w:t>
-            </w:r>
-            <w:r>
-              <w:rPr>
-                <w:rFonts w:ascii="Calibri" w:hAnsi="Calibri" w:cs="Calibri"/>
-                <w:sz w:val="16"/>
-                <w:szCs w:val="16"/>
-              </w:rPr>
-              <w:t>ejer0</w:t>
-            </w:r>
-            <w:r>
-              <w:rPr>
-                <w:rFonts w:ascii="Calibri" w:hAnsi="Calibri" w:cs="Calibri"/>
-                <w:sz w:val="16"/>
-                <w:szCs w:val="16"/>
-              </w:rPr>
-              <w:t>#</w:t>
-            </w:r>
-            <w:r>
-              <w:rPr>
-                <w:rFonts w:ascii="Calibri" w:hAnsi="Calibri" w:cs="Calibri"/>
-                <w:sz w:val="16"/>
-                <w:szCs w:val="16"/>
-              </w:rPr>
-              <w:t xml:space="preserve"> </w:t>
-            </w:r>
-            <w:proofErr w:type="gramStart"/>
-            <w:r>
-              <w:rPr>
-                <w:rFonts w:ascii="Calibri" w:hAnsi="Calibri" w:cs="Calibri"/>
-                <w:sz w:val="16"/>
-                <w:szCs w:val="16"/>
-              </w:rPr>
-              <w:t>…….</w:t>
-            </w:r>
-            <w:proofErr w:type="gramEnd"/>
-            <w:r>
-              <w:rPr>
-                <w:rFonts w:ascii="Calibri" w:hAnsi="Calibri" w:cs="Calibri"/>
-                <w:sz w:val="16"/>
-                <w:szCs w:val="16"/>
-              </w:rPr>
-              <w:t>.</w:t>
+              <w:t xml:space="preserve"> por deterioro saldo inicial ejer.#ejer0# ………</w:t>
             </w:r>
             <w:r>
               <w:rPr>
@@ -6350,23 +6175,7 @@
                 <w:sz w:val="16"/>
                 <w:szCs w:val="16"/>
               </w:rPr>
-              <w:t>Correc</w:t>
-            </w:r>
-            <w:r>
-              <w:rPr>
-                <w:rFonts w:ascii="Calibri" w:hAnsi="Calibri" w:cs="Calibri"/>
-                <w:sz w:val="16"/>
-                <w:szCs w:val="16"/>
-              </w:rPr>
-              <w:t>.</w:t>
-            </w:r>
-            <w:r>
-              <w:rPr>
-                <w:rFonts w:ascii="Calibri" w:hAnsi="Calibri" w:cs="Calibri"/>
-                <w:sz w:val="16"/>
-                <w:szCs w:val="16"/>
-              </w:rPr>
-              <w:t>valor</w:t>
+              <w:t>Correc.valor</w:t>
             </w:r>
             <w:proofErr w:type="spellEnd"/>
             <w:r>
@@ -6375,57 +6184,7 @@
                 <w:sz w:val="16"/>
                 <w:szCs w:val="16"/>
               </w:rPr>
-              <w:t xml:space="preserve"> por deterioro saldo final</w:t>
-            </w:r>
-            <w:r>
-              <w:rPr>
-                <w:rFonts w:ascii="Calibri" w:hAnsi="Calibri" w:cs="Calibri"/>
-                <w:sz w:val="16"/>
-                <w:szCs w:val="16"/>
-              </w:rPr>
-              <w:t xml:space="preserve"> eje.</w:t>
-            </w:r>
-          </w:p>
-          <w:p>
-            <w:pPr>
-              <w:pStyle w:val="Estilo9ptPrimeralnea0cm1"/>
-              <w:rPr>
-                <w:rFonts w:ascii="Calibri" w:hAnsi="Calibri" w:cs="Calibri"/>
-                <w:sz w:val="16"/>
-                <w:szCs w:val="16"/>
-              </w:rPr>
-            </w:pPr>
-            <w:r>
-              <w:rPr>
-                <w:rFonts w:ascii="Calibri" w:hAnsi="Calibri" w:cs="Calibri"/>
-                <w:sz w:val="16"/>
-                <w:szCs w:val="16"/>
-              </w:rPr>
-              <w:t>#ejer0</w:t>
-            </w:r>
-            <w:r>
-              <w:rPr>
-                <w:rFonts w:ascii="Calibri" w:hAnsi="Calibri" w:cs="Calibri"/>
-                <w:sz w:val="16"/>
-                <w:szCs w:val="16"/>
-              </w:rPr>
-              <w:t>#</w:t>
-            </w:r>
-            <w:r>
-              <w:rPr>
-                <w:rFonts w:ascii="Calibri" w:hAnsi="Calibri" w:cs="Calibri"/>
-                <w:sz w:val="16"/>
-                <w:szCs w:val="16"/>
-              </w:rPr>
-              <w:t xml:space="preserve"> </w:t>
-            </w:r>
-            <w:r>
-              <w:rPr>
-                <w:rFonts w:ascii="Calibri" w:hAnsi="Calibri" w:cs="Calibri"/>
-                <w:sz w:val="16"/>
-                <w:szCs w:val="16"/>
-              </w:rPr>
-              <w:t>………..</w:t>
+              <w:t xml:space="preserve"> por deterioro saldo final ejer.#ejer0# ………….</w:t>
             </w:r>
           </w:p>
         </w:tc>
@@ -7745,7 +7504,6 @@
                 <w:sz w:val="16"/>
                 <w:szCs w:val="16"/>
               </w:rPr>
-              <w:lastRenderedPageBreak/>
               <w:t>(+) Dotación amortización ejercicio …………………</w:t>
             </w:r>
             <w:r>
@@ -7886,6 +7644,7 @@
                 <w:sz w:val="16"/>
                 <w:szCs w:val="16"/>
               </w:rPr>
+              <w:lastRenderedPageBreak/>
               <w:t xml:space="preserve">(+) Aumento </w:t>
             </w:r>
             <w:proofErr w:type="spellStart"/>
@@ -10934,7 +10693,6 @@
                 <w:sz w:val="16"/>
                 <w:szCs w:val="16"/>
               </w:rPr>
-              <w:lastRenderedPageBreak/>
               <w:t>(+) Corrección valorativa deterioro</w:t>
             </w:r>
           </w:p>
@@ -11037,6 +10795,7 @@
                 <w:sz w:val="16"/>
                 <w:szCs w:val="16"/>
               </w:rPr>
+              <w:lastRenderedPageBreak/>
               <w:t>(-) Reversión del deterioro</w:t>
             </w:r>
           </w:p>
@@ -17182,6 +16941,8 @@
                 <w:szCs w:val="18"/>
               </w:rPr>
             </w:pPr>
+            <w:bookmarkStart w:id="2" w:name="_GoBack"/>
+            <w:bookmarkEnd w:id="2"/>
           </w:p>
         </w:tc>
       </w:tr>
@@ -21020,11 +20781,11 @@
         <w:ind w:left="0"/>
       </w:pPr>
       <w:r>
-        <w:t xml:space="preserve">La presente memoria ha sido redactada en fecha #fecha </w:t>
+        <w:t>La presente memoria ha sido redactada con fecha #</w:t>
       </w:r>
       <w:proofErr w:type="spellStart"/>
       <w:r>
-        <w:t>formulacion</w:t>
+        <w:t>fechaformula</w:t>
       </w:r>
       <w:proofErr w:type="spellEnd"/>
       <w:r>
@@ -21034,6 +20795,7 @@
     <w:p>
       <w:pPr>
         <w:pStyle w:val="parrafo"/>
+        <w:ind w:left="0"/>
       </w:pPr>
     </w:p>
     <w:sectPr>
@@ -26009,7 +25771,7 @@
 </file>
 
 <file path=customXml/itemProps1.xml><?xml version="1.0" encoding="utf-8"?>
-<ds:datastoreItem xmlns:ds="http://schemas.openxmlformats.org/officeDocument/2006/customXml" ds:itemID="{BDC38F1A-3956-44F9-ABD9-318969B13E50}">
+<ds:datastoreItem xmlns:ds="http://schemas.openxmlformats.org/officeDocument/2006/customXml" ds:itemID="{809E755F-0D6C-4A22-9E66-63C390F469C6}">
   <ds:schemaRefs>
     <ds:schemaRef ds:uri="http://schemas.openxmlformats.org/officeDocument/2006/bibliography"/>
   </ds:schemaRefs>

</xml_diff>

<commit_message>
Vesion v1.2.0.0 	- Modificado metodo 'ProcesarWord.ProcesarMarcadoresTexto' para incluir los encabezados y pies del documento en el proceso de reemplazo 	- Extraido el metodo 'ProcesarWord.ReemplazarMarcadores' para reutilizar el codigo de reemplazo en los encabezados, pie y cuerpo del documento
</commit_message>
<xml_diff>
--- a/pruebas/mem2024p.docx
+++ b/pruebas/mem2024p.docx
@@ -330,39 +330,31 @@
         <w:spacing w:before="0"/>
       </w:pPr>
       <w:r>
-        <w:t xml:space="preserve">La empresa se encuentra inscrita en el registro mercantil de #registro# con fecha #fecha1# y con datos de inscripción </w:t>
-      </w:r>
-      <w:r>
-        <w:t>#</w:t>
+        <w:t>La empresa se encuentra inscrita en el registro mercantil de #registro# con fecha #</w:t>
       </w:r>
       <w:proofErr w:type="spellStart"/>
       <w:r>
-        <w:t>datosregistro</w:t>
+        <w:t>fecha_inscripcion</w:t>
       </w:r>
       <w:proofErr w:type="spellEnd"/>
       <w:r>
-        <w:t>#</w:t>
-      </w:r>
-      <w:r>
-        <w:t>.</w:t>
-      </w:r>
-      <w:r>
-        <w:t xml:space="preserve"> </w:t>
-      </w:r>
-      <w:r>
-        <w:fldChar w:fldCharType="begin"/>
-      </w:r>
-      <w:r>
-        <w:instrText xml:space="preserve"> datos_registro </w:instrText>
-      </w:r>
-      <w:r>
-        <w:fldChar w:fldCharType="end"/>
+        <w:t># y con datos de inscripción #</w:t>
+      </w:r>
+      <w:proofErr w:type="spellStart"/>
+      <w:r>
+        <w:t>datos_inscripcion</w:t>
+      </w:r>
+      <w:proofErr w:type="spellEnd"/>
+      <w:r>
+        <w:t>#.</w:t>
       </w:r>
     </w:p>
     <w:p>
       <w:pPr>
         <w:pStyle w:val="Primeralinea"/>
       </w:pPr>
+      <w:bookmarkStart w:id="0" w:name="_GoBack"/>
+      <w:bookmarkEnd w:id="0"/>
       <w:r>
         <w:t>Su objeto social es el que se indica a continuación:</w:t>
       </w:r>
@@ -398,8 +390,8 @@
             <w:pPr>
               <w:pStyle w:val="parrafo"/>
             </w:pPr>
-            <w:bookmarkStart w:id="0" w:name="DsTT3"/>
-            <w:bookmarkEnd w:id="0"/>
+            <w:bookmarkStart w:id="1" w:name="DsTT3"/>
+            <w:bookmarkEnd w:id="1"/>
           </w:p>
         </w:tc>
       </w:tr>
@@ -3399,11 +3391,11 @@
       <w:pPr>
         <w:pStyle w:val="epigrafe"/>
       </w:pPr>
-      <w:bookmarkStart w:id="1" w:name="_Ref101191849"/>
+      <w:bookmarkStart w:id="2" w:name="_Ref101191849"/>
       <w:r>
         <w:t>Criterios empleados en transacciones entre partes vinculadas</w:t>
       </w:r>
-      <w:bookmarkEnd w:id="1"/>
+      <w:bookmarkEnd w:id="2"/>
     </w:p>
     <w:p>
       <w:pPr>
@@ -16941,8 +16933,6 @@
                 <w:szCs w:val="18"/>
               </w:rPr>
             </w:pPr>
-            <w:bookmarkStart w:id="2" w:name="_GoBack"/>
-            <w:bookmarkEnd w:id="2"/>
           </w:p>
         </w:tc>
       </w:tr>
@@ -25771,7 +25761,7 @@
 </file>
 
 <file path=customXml/itemProps1.xml><?xml version="1.0" encoding="utf-8"?>
-<ds:datastoreItem xmlns:ds="http://schemas.openxmlformats.org/officeDocument/2006/customXml" ds:itemID="{809E755F-0D6C-4A22-9E66-63C390F469C6}">
+<ds:datastoreItem xmlns:ds="http://schemas.openxmlformats.org/officeDocument/2006/customXml" ds:itemID="{1C9BC8D1-5909-4B37-A9BA-CF17F64B0465}">
   <ds:schemaRefs>
     <ds:schemaRef ds:uri="http://schemas.openxmlformats.org/officeDocument/2006/bibliography"/>
   </ds:schemaRefs>

</xml_diff>